<commit_message>
Modify project 4 questionaire
</commit_message>
<xml_diff>
--- a/questionaire/CS120 Project 4.docx
+++ b/questionaire/CS120 Project 4.docx
@@ -1238,7 +1238,7 @@
           <w:bdr w:val="nil"/>
           <w:rtl w:val="0"/>
         </w:rPr>
-        <w:t>9. Do you think your choice of programming language is wise choice</w:t>
+        <w:t>9. Report the lines of code for each individual project and all combined.</w:t>
       </w:r>
       <w:r>
         <w:rPr>
@@ -1254,23 +1254,7 @@
           <w:bdr w:val="nil"/>
           <w:rtl w:val="0"/>
         </w:rPr>
-        <w:t>- Why or why not?</w:t>
-      </w:r>
-      <w:r>
-        <w:rPr>
-          <w:rStyle w:val="DefaultParagraphFont"/>
-          <w:bdr w:val="nil"/>
-          <w:rtl w:val="0"/>
-        </w:rPr>
-        <w:br/>
-      </w:r>
-      <w:r>
-        <w:rPr>
-          <w:rStyle w:val="DefaultParagraphFont"/>
-          <w:bdr w:val="nil"/>
-          <w:rtl w:val="0"/>
-        </w:rPr>
-        <w:t xml:space="preserve">- Did it give you any edge over other teams in terms fo coding/debugging time? [填空题] </w:t>
+        <w:t xml:space="preserve">- You may directly copy the output of code count tool like (sloc, cloc, scc, etc.) [填空题] </w:t>
       </w:r>
       <w:r>
         <w:rPr>
@@ -1299,7 +1283,68 @@
           <w:bdr w:val="nil"/>
           <w:rtl w:val="0"/>
         </w:rPr>
-        <w:t>10. Any other things you would like us to know?</w:t>
+        <w:t>10. Do you think your choice of programming language is wise choice</w:t>
+      </w:r>
+      <w:r>
+        <w:rPr>
+          <w:rStyle w:val="DefaultParagraphFont"/>
+          <w:bdr w:val="nil"/>
+          <w:rtl w:val="0"/>
+        </w:rPr>
+        <w:br/>
+      </w:r>
+      <w:r>
+        <w:rPr>
+          <w:rStyle w:val="DefaultParagraphFont"/>
+          <w:bdr w:val="nil"/>
+          <w:rtl w:val="0"/>
+        </w:rPr>
+        <w:t>- Why or why not?</w:t>
+      </w:r>
+      <w:r>
+        <w:rPr>
+          <w:rStyle w:val="DefaultParagraphFont"/>
+          <w:bdr w:val="nil"/>
+          <w:rtl w:val="0"/>
+        </w:rPr>
+        <w:br/>
+      </w:r>
+      <w:r>
+        <w:rPr>
+          <w:rStyle w:val="DefaultParagraphFont"/>
+          <w:bdr w:val="nil"/>
+          <w:rtl w:val="0"/>
+        </w:rPr>
+        <w:t xml:space="preserve">- Did it give you any edge over other teams in terms fo coding/debugging time? [填空题] </w:t>
+      </w:r>
+      <w:r>
+        <w:rPr>
+          <w:rStyle w:val="DefaultParagraphFont"/>
+          <w:color w:val="FF0000"/>
+          <w:bdr w:val="nil"/>
+          <w:rtl w:val="0"/>
+        </w:rPr>
+        <w:t>*</w:t>
+      </w:r>
+    </w:p>
+    <w:p>
+      <w:r>
+        <w:t>_________________________________</w:t>
+      </w:r>
+    </w:p>
+    <w:p/>
+    <w:p>
+      <w:pPr>
+        <w:bidi w:val="0"/>
+        <w:spacing w:line="360" w:lineRule="auto"/>
+      </w:pPr>
+      <w:r>
+        <w:rPr>
+          <w:rStyle w:val="DefaultParagraphFont"/>
+          <w:bdr w:val="nil"/>
+          <w:rtl w:val="0"/>
+        </w:rPr>
+        <w:t>11. Any other things you would like us to know?</w:t>
       </w:r>
       <w:r>
         <w:rPr>

</xml_diff>